<commit_message>
Final copy of System Man
</commit_message>
<xml_diff>
--- a/System Manual.docx
+++ b/System Manual.docx
@@ -11,10 +11,7 @@
         </w:rPr>
       </w:pPr>
       <w:r>
-        <w:rPr>
-          <w:rFonts w:ascii="Times New Roman" w:hAnsi="Times New Roman"/>
-        </w:rPr>
-        <w:t xml:space="preserve">CS454 </w:t>
+        <w:rPr/>
       </w:r>
     </w:p>
     <w:p>
@@ -26,8 +23,164 @@
         </w:rPr>
       </w:pPr>
       <w:r>
-        <w:rPr>
-          <w:rFonts w:ascii="Times New Roman" w:hAnsi="Times New Roman"/>
+        <w:rPr/>
+      </w:r>
+    </w:p>
+    <w:p>
+      <w:pPr>
+        <w:pStyle w:val="Normal"/>
+        <w:jc w:val="center"/>
+        <w:rPr>
+          <w:rFonts w:ascii="Times New Roman" w:hAnsi="Times New Roman"/>
+        </w:rPr>
+      </w:pPr>
+      <w:r>
+        <w:rPr/>
+      </w:r>
+    </w:p>
+    <w:p>
+      <w:pPr>
+        <w:pStyle w:val="Normal"/>
+        <w:jc w:val="center"/>
+        <w:rPr>
+          <w:rFonts w:ascii="Times New Roman" w:hAnsi="Times New Roman"/>
+        </w:rPr>
+      </w:pPr>
+      <w:r>
+        <w:rPr/>
+      </w:r>
+    </w:p>
+    <w:p>
+      <w:pPr>
+        <w:pStyle w:val="Normal"/>
+        <w:jc w:val="center"/>
+        <w:rPr>
+          <w:rFonts w:ascii="Times New Roman" w:hAnsi="Times New Roman"/>
+        </w:rPr>
+      </w:pPr>
+      <w:r>
+        <w:rPr/>
+      </w:r>
+    </w:p>
+    <w:p>
+      <w:pPr>
+        <w:pStyle w:val="Normal"/>
+        <w:jc w:val="center"/>
+        <w:rPr>
+          <w:rFonts w:ascii="Times New Roman" w:hAnsi="Times New Roman"/>
+        </w:rPr>
+      </w:pPr>
+      <w:r>
+        <w:rPr/>
+      </w:r>
+    </w:p>
+    <w:p>
+      <w:pPr>
+        <w:pStyle w:val="Normal"/>
+        <w:jc w:val="center"/>
+        <w:rPr>
+          <w:rFonts w:ascii="Times New Roman" w:hAnsi="Times New Roman"/>
+        </w:rPr>
+      </w:pPr>
+      <w:r>
+        <w:rPr/>
+      </w:r>
+    </w:p>
+    <w:p>
+      <w:pPr>
+        <w:pStyle w:val="Normal"/>
+        <w:jc w:val="center"/>
+        <w:rPr>
+          <w:rFonts w:ascii="Times New Roman" w:hAnsi="Times New Roman"/>
+        </w:rPr>
+      </w:pPr>
+      <w:r>
+        <w:rPr/>
+      </w:r>
+    </w:p>
+    <w:p>
+      <w:pPr>
+        <w:pStyle w:val="Normal"/>
+        <w:jc w:val="center"/>
+        <w:rPr>
+          <w:rFonts w:ascii="Times New Roman" w:hAnsi="Times New Roman"/>
+        </w:rPr>
+      </w:pPr>
+      <w:r>
+        <w:rPr/>
+      </w:r>
+    </w:p>
+    <w:p>
+      <w:pPr>
+        <w:pStyle w:val="Normal"/>
+        <w:jc w:val="center"/>
+        <w:rPr>
+          <w:rFonts w:ascii="Times New Roman" w:hAnsi="Times New Roman"/>
+        </w:rPr>
+      </w:pPr>
+      <w:r>
+        <w:rPr/>
+      </w:r>
+    </w:p>
+    <w:p>
+      <w:pPr>
+        <w:pStyle w:val="Normal"/>
+        <w:jc w:val="center"/>
+        <w:rPr>
+          <w:rFonts w:ascii="Times New Roman" w:hAnsi="Times New Roman"/>
+        </w:rPr>
+      </w:pPr>
+      <w:r>
+        <w:rPr/>
+      </w:r>
+    </w:p>
+    <w:p>
+      <w:pPr>
+        <w:pStyle w:val="Normal"/>
+        <w:jc w:val="center"/>
+        <w:rPr>
+          <w:rFonts w:ascii="Times New Roman" w:hAnsi="Times New Roman"/>
+        </w:rPr>
+      </w:pPr>
+      <w:r>
+        <w:rPr/>
+      </w:r>
+    </w:p>
+    <w:p>
+      <w:pPr>
+        <w:pStyle w:val="Normal"/>
+        <w:jc w:val="center"/>
+        <w:rPr>
+          <w:rFonts w:ascii="Times New Roman" w:hAnsi="Times New Roman"/>
+        </w:rPr>
+      </w:pPr>
+      <w:r>
+        <w:rPr/>
+      </w:r>
+    </w:p>
+    <w:p>
+      <w:pPr>
+        <w:pStyle w:val="Normal"/>
+        <w:jc w:val="center"/>
+        <w:rPr>
+          <w:rFonts w:ascii="Times New Roman" w:hAnsi="Times New Roman"/>
+        </w:rPr>
+      </w:pPr>
+      <w:r>
+        <w:rPr/>
+      </w:r>
+    </w:p>
+    <w:p>
+      <w:pPr>
+        <w:pStyle w:val="Normal"/>
+        <w:jc w:val="center"/>
+        <w:rPr/>
+      </w:pPr>
+      <w:r>
+        <w:rPr>
+          <w:rFonts w:ascii="Times New Roman" w:hAnsi="Times New Roman"/>
+          <w:sz w:val="30"/>
+          <w:szCs w:val="30"/>
         </w:rPr>
         <w:t>Assignment 3</w:t>
       </w:r>
@@ -37,28 +190,120 @@
         <w:pStyle w:val="Normal"/>
         <w:jc w:val="center"/>
         <w:rPr>
-          <w:rFonts w:ascii="Times New Roman" w:hAnsi="Times New Roman"/>
-        </w:rPr>
-      </w:pPr>
-      <w:r>
-        <w:rPr>
-          <w:rFonts w:ascii="Times New Roman" w:hAnsi="Times New Roman"/>
-        </w:rPr>
-        <w:t>Design by: Dingzhong Chen and Andrew Jenkins</w:t>
+          <w:sz w:val="30"/>
+          <w:szCs w:val="30"/>
+        </w:rPr>
+      </w:pPr>
+      <w:r>
+        <w:rPr>
+          <w:rFonts w:ascii="Times New Roman" w:hAnsi="Times New Roman"/>
+          <w:sz w:val="30"/>
+          <w:szCs w:val="30"/>
+        </w:rPr>
+        <w:t xml:space="preserve">CS454: </w:t>
+      </w:r>
+      <w:r>
+        <w:rPr>
+          <w:rFonts w:ascii="Times New Roman" w:hAnsi="Times New Roman"/>
+          <w:sz w:val="30"/>
+          <w:szCs w:val="30"/>
+        </w:rPr>
+        <w:t>Distributed Systems</w:t>
       </w:r>
     </w:p>
     <w:p>
       <w:pPr>
         <w:pStyle w:val="Normal"/>
         <w:jc w:val="center"/>
-        <w:rPr>
-          <w:rFonts w:ascii="Times New Roman" w:hAnsi="Times New Roman"/>
-        </w:rPr>
-      </w:pPr>
-      <w:r>
-        <w:rPr>
-          <w:rFonts w:ascii="Times New Roman" w:hAnsi="Times New Roman"/>
-        </w:rPr>
+        <w:rPr/>
+      </w:pPr>
+      <w:r>
+        <w:rPr>
+          <w:rFonts w:ascii="Times New Roman" w:hAnsi="Times New Roman"/>
+          <w:sz w:val="30"/>
+          <w:szCs w:val="30"/>
+        </w:rPr>
+        <w:t xml:space="preserve">Dingzhong Chen </w:t>
+      </w:r>
+      <w:r>
+        <w:rPr>
+          <w:rFonts w:ascii="Times New Roman" w:hAnsi="Times New Roman"/>
+          <w:sz w:val="30"/>
+          <w:szCs w:val="30"/>
+        </w:rPr>
+        <w:t xml:space="preserve">and </w:t>
+      </w:r>
+      <w:r>
+        <w:rPr>
+          <w:rFonts w:ascii="Times New Roman" w:hAnsi="Times New Roman"/>
+          <w:sz w:val="30"/>
+          <w:szCs w:val="30"/>
+        </w:rPr>
+        <w:t>Andrew Jenkin</w:t>
+      </w:r>
+      <w:r>
+        <w:rPr>
+          <w:rFonts w:ascii="Times New Roman" w:hAnsi="Times New Roman"/>
+          <w:sz w:val="30"/>
+          <w:szCs w:val="30"/>
+        </w:rPr>
+        <w:t>s</w:t>
+      </w:r>
+    </w:p>
+    <w:p>
+      <w:pPr>
+        <w:pStyle w:val="Normal"/>
+        <w:jc w:val="center"/>
+        <w:rPr>
+          <w:rFonts w:ascii="Times New Roman" w:hAnsi="Times New Roman"/>
+          <w:sz w:val="30"/>
+          <w:szCs w:val="30"/>
+        </w:rPr>
+      </w:pPr>
+      <w:r>
+        <w:rPr/>
+      </w:r>
+    </w:p>
+    <w:p>
+      <w:pPr>
+        <w:pStyle w:val="Normal"/>
+        <w:jc w:val="center"/>
+        <w:rPr>
+          <w:rFonts w:ascii="Times New Roman" w:hAnsi="Times New Roman"/>
+          <w:sz w:val="30"/>
+          <w:szCs w:val="30"/>
+        </w:rPr>
+      </w:pPr>
+      <w:r>
+        <w:rPr/>
+      </w:r>
+    </w:p>
+    <w:p>
+      <w:pPr>
+        <w:pStyle w:val="Normal"/>
+        <w:jc w:val="center"/>
+        <w:rPr>
+          <w:rFonts w:ascii="Times New Roman" w:hAnsi="Times New Roman"/>
+          <w:sz w:val="30"/>
+          <w:szCs w:val="30"/>
+        </w:rPr>
+      </w:pPr>
+      <w:r>
+        <w:rPr/>
+      </w:r>
+    </w:p>
+    <w:p>
+      <w:pPr>
+        <w:pStyle w:val="Normal"/>
+        <w:jc w:val="center"/>
+        <w:rPr>
+          <w:rFonts w:ascii="Times New Roman" w:hAnsi="Times New Roman"/>
+          <w:sz w:val="30"/>
+          <w:szCs w:val="30"/>
+        </w:rPr>
+      </w:pPr>
+      <w:r>
+        <w:rPr/>
       </w:r>
     </w:p>
     <w:p>
@@ -74,39 +319,437 @@
       <w:r>
         <w:rPr>
           <w:rFonts w:ascii="Times New Roman" w:hAnsi="Times New Roman"/>
+          <w:sz w:val="56"/>
+          <w:szCs w:val="56"/>
+        </w:rPr>
+        <w:t>System Manual</w:t>
+      </w:r>
+    </w:p>
+    <w:p>
+      <w:pPr>
+        <w:pStyle w:val="Normal"/>
+        <w:jc w:val="center"/>
+        <w:rPr>
+          <w:rFonts w:ascii="Times New Roman" w:hAnsi="Times New Roman"/>
           <w:sz w:val="48"/>
           <w:szCs w:val="48"/>
         </w:rPr>
-        <w:t>System Manual</w:t>
-      </w:r>
-    </w:p>
-    <w:p>
-      <w:pPr>
-        <w:pStyle w:val="Normal"/>
-        <w:jc w:val="center"/>
+      </w:pPr>
+      <w:r>
         <w:rPr>
           <w:rFonts w:ascii="Times New Roman" w:hAnsi="Times New Roman"/>
           <w:sz w:val="48"/>
           <w:szCs w:val="48"/>
         </w:rPr>
-      </w:pPr>
-      <w:r>
-        <w:rPr>
-          <w:rFonts w:ascii="Times New Roman" w:hAnsi="Times New Roman"/>
-          <w:sz w:val="48"/>
-          <w:szCs w:val="48"/>
-        </w:rPr>
-      </w:r>
-    </w:p>
-    <w:p>
-      <w:pPr>
-        <w:pStyle w:val="Normal"/>
-        <w:jc w:val="both"/>
-        <w:rPr>
-          <w:rFonts w:ascii="Times New Roman" w:hAnsi="Times New Roman"/>
-          <w:sz w:val="28"/>
-          <w:szCs w:val="28"/>
-        </w:rPr>
+      </w:r>
+    </w:p>
+    <w:p>
+      <w:pPr>
+        <w:pStyle w:val="Normal"/>
+        <w:jc w:val="both"/>
+        <w:rPr>
+          <w:rFonts w:ascii="Times New Roman" w:hAnsi="Times New Roman"/>
+          <w:sz w:val="28"/>
+          <w:szCs w:val="28"/>
+          <w:u w:val="single"/>
+        </w:rPr>
+      </w:pPr>
+      <w:r>
+        <w:rPr/>
+      </w:r>
+    </w:p>
+    <w:p>
+      <w:pPr>
+        <w:pStyle w:val="Normal"/>
+        <w:jc w:val="both"/>
+        <w:rPr>
+          <w:rFonts w:ascii="Times New Roman" w:hAnsi="Times New Roman"/>
+          <w:sz w:val="28"/>
+          <w:szCs w:val="28"/>
+          <w:u w:val="single"/>
+        </w:rPr>
+      </w:pPr>
+      <w:r>
+        <w:rPr/>
+      </w:r>
+    </w:p>
+    <w:p>
+      <w:pPr>
+        <w:pStyle w:val="Normal"/>
+        <w:jc w:val="both"/>
+        <w:rPr>
+          <w:rFonts w:ascii="Times New Roman" w:hAnsi="Times New Roman"/>
+          <w:sz w:val="28"/>
+          <w:szCs w:val="28"/>
+          <w:u w:val="single"/>
+        </w:rPr>
+      </w:pPr>
+      <w:r>
+        <w:rPr/>
+      </w:r>
+    </w:p>
+    <w:p>
+      <w:pPr>
+        <w:pStyle w:val="Normal"/>
+        <w:jc w:val="both"/>
+        <w:rPr>
+          <w:rFonts w:ascii="Times New Roman" w:hAnsi="Times New Roman"/>
+          <w:sz w:val="28"/>
+          <w:szCs w:val="28"/>
+          <w:u w:val="single"/>
+        </w:rPr>
+      </w:pPr>
+      <w:r>
+        <w:rPr/>
+      </w:r>
+    </w:p>
+    <w:p>
+      <w:pPr>
+        <w:pStyle w:val="Normal"/>
+        <w:jc w:val="both"/>
+        <w:rPr>
+          <w:rFonts w:ascii="Times New Roman" w:hAnsi="Times New Roman"/>
+          <w:sz w:val="28"/>
+          <w:szCs w:val="28"/>
+          <w:u w:val="single"/>
+        </w:rPr>
+      </w:pPr>
+      <w:r>
+        <w:rPr/>
+      </w:r>
+    </w:p>
+    <w:p>
+      <w:pPr>
+        <w:pStyle w:val="Normal"/>
+        <w:jc w:val="both"/>
+        <w:rPr>
+          <w:rFonts w:ascii="Times New Roman" w:hAnsi="Times New Roman"/>
+          <w:sz w:val="28"/>
+          <w:szCs w:val="28"/>
+          <w:u w:val="single"/>
+        </w:rPr>
+      </w:pPr>
+      <w:r>
+        <w:rPr/>
+      </w:r>
+    </w:p>
+    <w:p>
+      <w:pPr>
+        <w:pStyle w:val="Normal"/>
+        <w:jc w:val="both"/>
+        <w:rPr>
+          <w:rFonts w:ascii="Times New Roman" w:hAnsi="Times New Roman"/>
+          <w:sz w:val="28"/>
+          <w:szCs w:val="28"/>
+          <w:u w:val="single"/>
+        </w:rPr>
+      </w:pPr>
+      <w:r>
+        <w:rPr/>
+      </w:r>
+    </w:p>
+    <w:p>
+      <w:pPr>
+        <w:pStyle w:val="Normal"/>
+        <w:jc w:val="both"/>
+        <w:rPr>
+          <w:rFonts w:ascii="Times New Roman" w:hAnsi="Times New Roman"/>
+          <w:sz w:val="28"/>
+          <w:szCs w:val="28"/>
+          <w:u w:val="single"/>
+        </w:rPr>
+      </w:pPr>
+      <w:r>
+        <w:rPr/>
+      </w:r>
+    </w:p>
+    <w:p>
+      <w:pPr>
+        <w:pStyle w:val="Normal"/>
+        <w:jc w:val="both"/>
+        <w:rPr>
+          <w:rFonts w:ascii="Times New Roman" w:hAnsi="Times New Roman"/>
+          <w:sz w:val="28"/>
+          <w:szCs w:val="28"/>
+          <w:u w:val="single"/>
+        </w:rPr>
+      </w:pPr>
+      <w:r>
+        <w:rPr/>
+      </w:r>
+    </w:p>
+    <w:p>
+      <w:pPr>
+        <w:pStyle w:val="Normal"/>
+        <w:jc w:val="both"/>
+        <w:rPr>
+          <w:rFonts w:ascii="Times New Roman" w:hAnsi="Times New Roman"/>
+          <w:sz w:val="28"/>
+          <w:szCs w:val="28"/>
+          <w:u w:val="single"/>
+        </w:rPr>
+      </w:pPr>
+      <w:r>
+        <w:rPr/>
+      </w:r>
+    </w:p>
+    <w:p>
+      <w:pPr>
+        <w:pStyle w:val="Normal"/>
+        <w:jc w:val="both"/>
+        <w:rPr>
+          <w:rFonts w:ascii="Times New Roman" w:hAnsi="Times New Roman"/>
+          <w:sz w:val="28"/>
+          <w:szCs w:val="28"/>
+          <w:u w:val="single"/>
+        </w:rPr>
+      </w:pPr>
+      <w:r>
+        <w:rPr/>
+      </w:r>
+    </w:p>
+    <w:p>
+      <w:pPr>
+        <w:pStyle w:val="Normal"/>
+        <w:jc w:val="both"/>
+        <w:rPr>
+          <w:rFonts w:ascii="Times New Roman" w:hAnsi="Times New Roman"/>
+          <w:sz w:val="28"/>
+          <w:szCs w:val="28"/>
+          <w:u w:val="single"/>
+        </w:rPr>
+      </w:pPr>
+      <w:r>
+        <w:rPr/>
+      </w:r>
+    </w:p>
+    <w:p>
+      <w:pPr>
+        <w:pStyle w:val="Normal"/>
+        <w:jc w:val="both"/>
+        <w:rPr>
+          <w:rFonts w:ascii="Times New Roman" w:hAnsi="Times New Roman"/>
+          <w:sz w:val="28"/>
+          <w:szCs w:val="28"/>
+          <w:u w:val="single"/>
+        </w:rPr>
+      </w:pPr>
+      <w:r>
+        <w:rPr/>
+      </w:r>
+    </w:p>
+    <w:p>
+      <w:pPr>
+        <w:pStyle w:val="Normal"/>
+        <w:jc w:val="both"/>
+        <w:rPr>
+          <w:rFonts w:ascii="Times New Roman" w:hAnsi="Times New Roman"/>
+          <w:sz w:val="28"/>
+          <w:szCs w:val="28"/>
+          <w:u w:val="single"/>
+        </w:rPr>
+      </w:pPr>
+      <w:r>
+        <w:rPr/>
+      </w:r>
+    </w:p>
+    <w:p>
+      <w:pPr>
+        <w:pStyle w:val="Normal"/>
+        <w:jc w:val="both"/>
+        <w:rPr>
+          <w:rFonts w:ascii="Times New Roman" w:hAnsi="Times New Roman"/>
+          <w:sz w:val="28"/>
+          <w:szCs w:val="28"/>
+          <w:u w:val="single"/>
+        </w:rPr>
+      </w:pPr>
+      <w:r>
+        <w:rPr/>
+      </w:r>
+    </w:p>
+    <w:p>
+      <w:pPr>
+        <w:pStyle w:val="Normal"/>
+        <w:jc w:val="both"/>
+        <w:rPr>
+          <w:rFonts w:ascii="Times New Roman" w:hAnsi="Times New Roman"/>
+          <w:sz w:val="28"/>
+          <w:szCs w:val="28"/>
+          <w:u w:val="single"/>
+        </w:rPr>
+      </w:pPr>
+      <w:r>
+        <w:rPr/>
+      </w:r>
+    </w:p>
+    <w:p>
+      <w:pPr>
+        <w:pStyle w:val="Normal"/>
+        <w:jc w:val="both"/>
+        <w:rPr>
+          <w:rFonts w:ascii="Times New Roman" w:hAnsi="Times New Roman"/>
+          <w:sz w:val="28"/>
+          <w:szCs w:val="28"/>
+          <w:u w:val="single"/>
+        </w:rPr>
+      </w:pPr>
+      <w:r>
+        <w:rPr/>
+      </w:r>
+    </w:p>
+    <w:p>
+      <w:pPr>
+        <w:pStyle w:val="Normal"/>
+        <w:jc w:val="both"/>
+        <w:rPr>
+          <w:rFonts w:ascii="Times New Roman" w:hAnsi="Times New Roman"/>
+          <w:sz w:val="28"/>
+          <w:szCs w:val="28"/>
+          <w:u w:val="single"/>
+        </w:rPr>
+      </w:pPr>
+      <w:r>
+        <w:rPr/>
+      </w:r>
+    </w:p>
+    <w:p>
+      <w:pPr>
+        <w:pStyle w:val="Normal"/>
+        <w:jc w:val="both"/>
+        <w:rPr>
+          <w:rFonts w:ascii="Times New Roman" w:hAnsi="Times New Roman"/>
+          <w:sz w:val="28"/>
+          <w:szCs w:val="28"/>
+          <w:u w:val="single"/>
+        </w:rPr>
+      </w:pPr>
+      <w:r>
+        <w:rPr/>
+      </w:r>
+    </w:p>
+    <w:p>
+      <w:pPr>
+        <w:pStyle w:val="Normal"/>
+        <w:jc w:val="both"/>
+        <w:rPr>
+          <w:rFonts w:ascii="Times New Roman" w:hAnsi="Times New Roman"/>
+          <w:sz w:val="28"/>
+          <w:szCs w:val="28"/>
+          <w:u w:val="single"/>
+        </w:rPr>
+      </w:pPr>
+      <w:r>
+        <w:rPr/>
+      </w:r>
+    </w:p>
+    <w:p>
+      <w:pPr>
+        <w:pStyle w:val="Normal"/>
+        <w:jc w:val="both"/>
+        <w:rPr>
+          <w:rFonts w:ascii="Times New Roman" w:hAnsi="Times New Roman"/>
+          <w:sz w:val="28"/>
+          <w:szCs w:val="28"/>
+          <w:u w:val="single"/>
+        </w:rPr>
+      </w:pPr>
+      <w:r>
+        <w:rPr/>
+      </w:r>
+    </w:p>
+    <w:p>
+      <w:pPr>
+        <w:pStyle w:val="Normal"/>
+        <w:jc w:val="both"/>
+        <w:rPr>
+          <w:rFonts w:ascii="Times New Roman" w:hAnsi="Times New Roman"/>
+          <w:sz w:val="28"/>
+          <w:szCs w:val="28"/>
+          <w:u w:val="single"/>
+        </w:rPr>
+      </w:pPr>
+      <w:r>
+        <w:rPr/>
+      </w:r>
+    </w:p>
+    <w:p>
+      <w:pPr>
+        <w:pStyle w:val="Normal"/>
+        <w:jc w:val="both"/>
+        <w:rPr/>
+      </w:pPr>
+      <w:r>
+        <w:rPr>
+          <w:rFonts w:ascii="Times New Roman" w:hAnsi="Times New Roman"/>
+          <w:sz w:val="28"/>
+          <w:szCs w:val="28"/>
+          <w:u w:val="single"/>
+        </w:rPr>
+        <w:t>Preface</w:t>
+      </w:r>
+    </w:p>
+    <w:p>
+      <w:pPr>
+        <w:pStyle w:val="Normal"/>
+        <w:jc w:val="both"/>
+        <w:rPr>
+          <w:sz w:val="24"/>
+          <w:szCs w:val="24"/>
+          <w:u w:val="none"/>
+        </w:rPr>
+      </w:pPr>
+      <w:r>
+        <w:rPr>
+          <w:rFonts w:ascii="Times New Roman" w:hAnsi="Times New Roman"/>
+          <w:sz w:val="24"/>
+          <w:szCs w:val="24"/>
+          <w:u w:val="none"/>
+        </w:rPr>
+        <w:t xml:space="preserve">The following is a system manual for Waterloo's CS454: Distributed Systems assignment 3. The exact assignment specifications can be found at the following </w:t>
+      </w:r>
+      <w:hyperlink r:id="rId2">
+        <w:r>
+          <w:rPr>
+            <w:rStyle w:val="InternetLink"/>
+            <w:rFonts w:ascii="Times New Roman" w:hAnsi="Times New Roman"/>
+            <w:sz w:val="24"/>
+            <w:szCs w:val="24"/>
+            <w:u w:val="none"/>
+          </w:rPr>
+          <w:t>link</w:t>
+        </w:r>
+      </w:hyperlink>
+      <w:r>
+        <w:rPr>
+          <w:rFonts w:ascii="Times New Roman" w:hAnsi="Times New Roman"/>
+          <w:sz w:val="24"/>
+          <w:szCs w:val="24"/>
+          <w:u w:val="none"/>
+        </w:rPr>
+        <w:t>.The assignment specifies that in the system there are three types of remote processes: any number of clients, any number of servers, and a binder. The clients make remote procedure calls (RPC) on the servers through the binder. There are a number of possible different implementations for the binder functions and RPC library functions within these system specifications. The implementations in our version of this distributed system will be explained thoroughly below.</w:t>
+      </w:r>
+    </w:p>
+    <w:p>
+      <w:pPr>
+        <w:pStyle w:val="Normal"/>
+        <w:jc w:val="both"/>
+        <w:rPr>
+          <w:rFonts w:ascii="Times New Roman" w:hAnsi="Times New Roman"/>
+          <w:sz w:val="28"/>
+          <w:szCs w:val="28"/>
+          <w:u w:val="single"/>
+        </w:rPr>
+      </w:pPr>
+      <w:r>
+        <w:rPr/>
+      </w:r>
+    </w:p>
+    <w:p>
+      <w:pPr>
+        <w:pStyle w:val="Normal"/>
+        <w:jc w:val="both"/>
+        <w:rPr/>
       </w:pPr>
       <w:r>
         <w:rPr>
@@ -1196,72 +1839,7 @@
       <w:pPr>
         <w:pStyle w:val="Normal"/>
         <w:jc w:val="both"/>
-        <w:rPr>
-          <w:rFonts w:ascii="Times New Roman" w:hAnsi="Times New Roman"/>
-          <w:sz w:val="28"/>
-          <w:szCs w:val="28"/>
-          <w:u w:val="single"/>
-        </w:rPr>
-      </w:pPr>
-      <w:r>
-        <w:rPr>
-          <w:rFonts w:ascii="Times New Roman" w:hAnsi="Times New Roman"/>
-          <w:sz w:val="28"/>
-          <w:szCs w:val="28"/>
-          <w:u w:val="single"/>
-        </w:rPr>
-      </w:r>
-    </w:p>
-    <w:p>
-      <w:pPr>
-        <w:pStyle w:val="Normal"/>
-        <w:jc w:val="both"/>
-        <w:rPr>
-          <w:rFonts w:ascii="Times New Roman" w:hAnsi="Times New Roman"/>
-          <w:sz w:val="28"/>
-          <w:szCs w:val="28"/>
-          <w:u w:val="single"/>
-        </w:rPr>
-      </w:pPr>
-      <w:r>
-        <w:rPr>
-          <w:rFonts w:ascii="Times New Roman" w:hAnsi="Times New Roman"/>
-          <w:sz w:val="28"/>
-          <w:szCs w:val="28"/>
-          <w:u w:val="single"/>
-        </w:rPr>
-      </w:r>
-    </w:p>
-    <w:p>
-      <w:pPr>
-        <w:pStyle w:val="Normal"/>
-        <w:jc w:val="both"/>
-        <w:rPr>
-          <w:rFonts w:ascii="Times New Roman" w:hAnsi="Times New Roman"/>
-          <w:sz w:val="28"/>
-          <w:szCs w:val="28"/>
-          <w:u w:val="single"/>
-        </w:rPr>
-      </w:pPr>
-      <w:r>
-        <w:rPr>
-          <w:rFonts w:ascii="Times New Roman" w:hAnsi="Times New Roman"/>
-          <w:sz w:val="28"/>
-          <w:szCs w:val="28"/>
-          <w:u w:val="single"/>
-        </w:rPr>
-      </w:r>
-    </w:p>
-    <w:p>
-      <w:pPr>
-        <w:pStyle w:val="Normal"/>
-        <w:jc w:val="both"/>
-        <w:rPr>
-          <w:rFonts w:ascii="Times New Roman" w:hAnsi="Times New Roman"/>
-          <w:sz w:val="28"/>
-          <w:szCs w:val="28"/>
-          <w:u w:val="single"/>
-        </w:rPr>
+        <w:rPr/>
       </w:pPr>
       <w:r>
         <w:rPr>
@@ -1434,7 +2012,7 @@
                     </pic:cNvPicPr>
                   </pic:nvPicPr>
                   <pic:blipFill>
-                    <a:blip r:embed="rId2"/>
+                    <a:blip r:embed="rId3"/>
                     <a:stretch>
                       <a:fillRect/>
                     </a:stretch>
@@ -1852,6 +2430,34 @@
         <w:jc w:val="both"/>
         <w:rPr>
           <w:rFonts w:ascii="Times New Roman" w:hAnsi="Times New Roman"/>
+        </w:rPr>
+      </w:pPr>
+      <w:r>
+        <w:rPr>
+          <w:rFonts w:ascii="Times New Roman" w:hAnsi="Times New Roman"/>
+        </w:rPr>
+      </w:r>
+    </w:p>
+    <w:p>
+      <w:pPr>
+        <w:pStyle w:val="Normal"/>
+        <w:jc w:val="both"/>
+        <w:rPr>
+          <w:rFonts w:ascii="Times New Roman" w:hAnsi="Times New Roman"/>
+        </w:rPr>
+      </w:pPr>
+      <w:r>
+        <w:rPr>
+          <w:rFonts w:ascii="Times New Roman" w:hAnsi="Times New Roman"/>
+        </w:rPr>
+      </w:r>
+    </w:p>
+    <w:p>
+      <w:pPr>
+        <w:pStyle w:val="Normal"/>
+        <w:jc w:val="both"/>
+        <w:rPr>
+          <w:rFonts w:ascii="Times New Roman" w:hAnsi="Times New Roman"/>
           <w:sz w:val="28"/>
           <w:szCs w:val="28"/>
           <w:u w:val="single"/>
@@ -1951,10 +2557,14 @@
       <w:pPr>
         <w:pStyle w:val="Normal"/>
         <w:jc w:val="both"/>
-        <w:rPr>
-          <w:rFonts w:ascii="Times New Roman" w:hAnsi="Times New Roman"/>
-        </w:rPr>
-      </w:pPr>
+        <w:rPr/>
+      </w:pPr>
+      <w:r>
+        <w:rPr>
+          <w:rFonts w:ascii="Times New Roman" w:hAnsi="Times New Roman"/>
+        </w:rPr>
+        <w:t xml:space="preserve">A server will first verify that the binder has sent the TERMINATE request. </w:t>
+      </w:r>
       <w:r>
         <w:rPr>
           <w:rFonts w:ascii="Times New Roman" w:hAnsi="Times New Roman"/>
@@ -1989,6 +2599,20 @@
           <w:rFonts w:ascii="Times New Roman" w:hAnsi="Times New Roman"/>
         </w:rPr>
         <w:t>Once the server is closed, the binder will remove it from the binder database, the all_servers list and the servers_socket list. If all three data structures are empty and the TERMINATE requests are sent, the binder will then terminate itself.</w:t>
+      </w:r>
+    </w:p>
+    <w:p>
+      <w:pPr>
+        <w:pStyle w:val="Normal"/>
+        <w:jc w:val="both"/>
+        <w:rPr>
+          <w:rFonts w:ascii="Times New Roman" w:hAnsi="Times New Roman"/>
+        </w:rPr>
+      </w:pPr>
+      <w:r>
+        <w:rPr>
+          <w:rFonts w:ascii="Times New Roman" w:hAnsi="Times New Roman"/>
+        </w:rPr>
       </w:r>
     </w:p>
     <w:p>
@@ -3267,9 +3891,7 @@
               <w:pStyle w:val="Normal"/>
               <w:spacing w:lineRule="auto" w:line="276"/>
               <w:jc w:val="center"/>
-              <w:rPr>
-                <w:rFonts w:ascii="Times New Roman" w:hAnsi="Times New Roman"/>
-              </w:rPr>
+              <w:rPr/>
             </w:pPr>
             <w:r>
               <w:rPr>
@@ -3281,26 +3903,6 @@
         </w:tc>
       </w:tr>
     </w:tbl>
-    <w:p>
-      <w:pPr>
-        <w:pStyle w:val="Normal"/>
-        <w:jc w:val="both"/>
-        <w:rPr>
-          <w:rFonts w:ascii="Times New Roman" w:hAnsi="Times New Roman"/>
-          <w:sz w:val="28"/>
-          <w:szCs w:val="28"/>
-          <w:u w:val="single"/>
-        </w:rPr>
-      </w:pPr>
-      <w:r>
-        <w:rPr>
-          <w:rFonts w:ascii="Times New Roman" w:hAnsi="Times New Roman"/>
-          <w:sz w:val="28"/>
-          <w:szCs w:val="28"/>
-          <w:u w:val="single"/>
-        </w:rPr>
-      </w:r>
-    </w:p>
     <w:p>
       <w:pPr>
         <w:pStyle w:val="Normal"/>
@@ -3543,6 +4145,14 @@
     <w:unhideWhenUsed/>
     <w:qFormat/>
     <w:rPr/>
+  </w:style>
+  <w:style w:type="character" w:styleId="InternetLink">
+    <w:name w:val="Internet Link"/>
+    <w:rPr>
+      <w:color w:val="000080"/>
+      <w:u w:val="single"/>
+      <w:lang w:val="zxx" w:eastAsia="zxx" w:bidi="zxx"/>
+    </w:rPr>
   </w:style>
   <w:style w:type="paragraph" w:styleId="Heading" w:customStyle="1">
     <w:name w:val="Heading"/>

</xml_diff>